<commit_message>
Enabled CORS for front end access. Added HTML file for browser viewing and interaction.
</commit_message>
<xml_diff>
--- a/Database Setup with PostgreSQL.docx
+++ b/Database Setup with PostgreSQL.docx
@@ -29,7 +29,14 @@
           <w:sz w:val="18"/>
           <w:szCs w:val="18"/>
         </w:rPr>
-        <w:t>"C:\Program Files\PostgreSQL\17\bin\psql.exe" -U postgres</w:t>
+        <w:t>psql -U postgres</w:t>
+      </w:r>
+      <w:r>
+        <w:rPr>
+          <w:sz w:val="18"/>
+          <w:szCs w:val="18"/>
+        </w:rPr>
+        <w:t xml:space="preserve"> </w:t>
       </w:r>
     </w:p>
     <w:p>
@@ -93,21 +100,6 @@
         <w:t>postgres=# CREATE DATABASE my_ToDoList_API_Database;</w:t>
       </w:r>
     </w:p>
-    <w:p>
-      <w:pPr>
-        <w:rPr>
-          <w:sz w:val="18"/>
-          <w:szCs w:val="18"/>
-        </w:rPr>
-      </w:pPr>
-      <w:r>
-        <w:rPr>
-          <w:sz w:val="18"/>
-          <w:szCs w:val="18"/>
-        </w:rPr>
-        <w:t>CREATE DATABASE</w:t>
-      </w:r>
-    </w:p>
     <w:p/>
     <w:p>
       <w:pPr>
@@ -393,22 +385,22 @@
           <w:sz w:val="18"/>
           <w:szCs w:val="18"/>
         </w:rPr>
+        <w:t>my_todolist_api_database(# title VARCHAR(255) NOT NULL,</w:t>
+      </w:r>
+    </w:p>
+    <w:p>
+      <w:pPr>
+        <w:rPr>
+          <w:sz w:val="18"/>
+          <w:szCs w:val="18"/>
+        </w:rPr>
+      </w:pPr>
+      <w:r>
+        <w:rPr>
+          <w:sz w:val="18"/>
+          <w:szCs w:val="18"/>
+        </w:rPr>
         <w:lastRenderedPageBreak/>
-        <w:t>my_todolist_api_database(# title VARCHAR(255) NOT NULL,</w:t>
-      </w:r>
-    </w:p>
-    <w:p>
-      <w:pPr>
-        <w:rPr>
-          <w:sz w:val="18"/>
-          <w:szCs w:val="18"/>
-        </w:rPr>
-      </w:pPr>
-      <w:r>
-        <w:rPr>
-          <w:sz w:val="18"/>
-          <w:szCs w:val="18"/>
-        </w:rPr>
         <w:t>my_todolist_api_database(# description TEXT,</w:t>
       </w:r>
     </w:p>
@@ -816,22 +808,22 @@
           <w:sz w:val="18"/>
           <w:szCs w:val="18"/>
         </w:rPr>
+        <w:t xml:space="preserve"> id          | integer                |           | not null | nextval('tasks_id_seq'::regclass)</w:t>
+      </w:r>
+    </w:p>
+    <w:p>
+      <w:pPr>
+        <w:rPr>
+          <w:sz w:val="18"/>
+          <w:szCs w:val="18"/>
+        </w:rPr>
+      </w:pPr>
+      <w:r>
+        <w:rPr>
+          <w:sz w:val="18"/>
+          <w:szCs w:val="18"/>
+        </w:rPr>
         <w:lastRenderedPageBreak/>
-        <w:t xml:space="preserve"> id          | integer                |           | not null | nextval('tasks_id_seq'::regclass)</w:t>
-      </w:r>
-    </w:p>
-    <w:p>
-      <w:pPr>
-        <w:rPr>
-          <w:sz w:val="18"/>
-          <w:szCs w:val="18"/>
-        </w:rPr>
-      </w:pPr>
-      <w:r>
-        <w:rPr>
-          <w:sz w:val="18"/>
-          <w:szCs w:val="18"/>
-        </w:rPr>
         <w:t xml:space="preserve"> title       | character varying(255) |           | not null |</w:t>
       </w:r>
     </w:p>
@@ -1246,7 +1238,6 @@
           <w:sz w:val="18"/>
           <w:szCs w:val="18"/>
         </w:rPr>
-        <w:lastRenderedPageBreak/>
         <w:t>EXECUTE FUNCTION reset_task_id();</w:t>
       </w:r>
     </w:p>

</xml_diff>

<commit_message>
Reformat HTML to display tasks in table format rather than JSON.
</commit_message>
<xml_diff>
--- a/Database Setup with PostgreSQL.docx
+++ b/Database Setup with PostgreSQL.docx
@@ -14,6 +14,21 @@
           <w:b/>
           <w:bCs/>
         </w:rPr>
+        <w:t>PostgreSql on Windows is installed via a download from their website, Mac use Homebrew.</w:t>
+      </w:r>
+    </w:p>
+    <w:p>
+      <w:pPr>
+        <w:rPr>
+          <w:b/>
+          <w:bCs/>
+        </w:rPr>
+      </w:pPr>
+      <w:r>
+        <w:rPr>
+          <w:b/>
+          <w:bCs/>
+        </w:rPr>
         <w:t>Open PostgreSQL</w:t>
       </w:r>
     </w:p>
@@ -29,14 +44,7 @@
           <w:sz w:val="18"/>
           <w:szCs w:val="18"/>
         </w:rPr>
-        <w:t>psql -U postgres</w:t>
-      </w:r>
-      <w:r>
-        <w:rPr>
-          <w:sz w:val="18"/>
-          <w:szCs w:val="18"/>
-        </w:rPr>
-        <w:t xml:space="preserve"> </w:t>
+        <w:t xml:space="preserve">psql -U postgres </w:t>
       </w:r>
     </w:p>
     <w:p>
@@ -385,6 +393,7 @@
           <w:sz w:val="18"/>
           <w:szCs w:val="18"/>
         </w:rPr>
+        <w:lastRenderedPageBreak/>
         <w:t>my_todolist_api_database(# title VARCHAR(255) NOT NULL,</w:t>
       </w:r>
     </w:p>
@@ -400,53 +409,490 @@
           <w:sz w:val="18"/>
           <w:szCs w:val="18"/>
         </w:rPr>
+        <w:t>my_todolist_api_database(# description TEXT,</w:t>
+      </w:r>
+    </w:p>
+    <w:p>
+      <w:pPr>
+        <w:rPr>
+          <w:sz w:val="18"/>
+          <w:szCs w:val="18"/>
+        </w:rPr>
+      </w:pPr>
+      <w:r>
+        <w:rPr>
+          <w:sz w:val="18"/>
+          <w:szCs w:val="18"/>
+        </w:rPr>
+        <w:t>my_todolist_api_database(# completed BOOLEAN DEFAULT FALSE</w:t>
+      </w:r>
+    </w:p>
+    <w:p>
+      <w:pPr>
+        <w:rPr>
+          <w:sz w:val="18"/>
+          <w:szCs w:val="18"/>
+        </w:rPr>
+      </w:pPr>
+      <w:r>
+        <w:rPr>
+          <w:sz w:val="18"/>
+          <w:szCs w:val="18"/>
+        </w:rPr>
+        <w:t>my_todolist_api_database(# );</w:t>
+      </w:r>
+    </w:p>
+    <w:p>
+      <w:pPr>
+        <w:rPr>
+          <w:sz w:val="18"/>
+          <w:szCs w:val="18"/>
+        </w:rPr>
+      </w:pPr>
+      <w:r>
+        <w:rPr>
+          <w:sz w:val="18"/>
+          <w:szCs w:val="18"/>
+        </w:rPr>
+        <w:t>CREATE TABLE</w:t>
+      </w:r>
+    </w:p>
+    <w:p/>
+    <w:p>
+      <w:pPr>
+        <w:rPr>
+          <w:b/>
+          <w:bCs/>
+        </w:rPr>
+      </w:pPr>
+      <w:r>
+        <w:rPr>
+          <w:b/>
+          <w:bCs/>
+        </w:rPr>
+        <w:t>Change Columns within Table</w:t>
+      </w:r>
+    </w:p>
+    <w:p>
+      <w:pPr>
+        <w:rPr>
+          <w:sz w:val="18"/>
+          <w:szCs w:val="18"/>
+        </w:rPr>
+      </w:pPr>
+      <w:r>
+        <w:rPr>
+          <w:sz w:val="18"/>
+          <w:szCs w:val="18"/>
+        </w:rPr>
+        <w:t>my_todolist_api_database=# ALTER TABLE tasks</w:t>
+      </w:r>
+    </w:p>
+    <w:p>
+      <w:pPr>
+        <w:rPr>
+          <w:sz w:val="18"/>
+          <w:szCs w:val="18"/>
+        </w:rPr>
+      </w:pPr>
+      <w:r>
+        <w:rPr>
+          <w:sz w:val="18"/>
+          <w:szCs w:val="18"/>
+        </w:rPr>
+        <w:t>my_todolist_api_database-# DROP COLUMN title;</w:t>
+      </w:r>
+    </w:p>
+    <w:p>
+      <w:pPr>
+        <w:rPr>
+          <w:sz w:val="18"/>
+          <w:szCs w:val="18"/>
+        </w:rPr>
+      </w:pPr>
+      <w:r>
+        <w:rPr>
+          <w:sz w:val="18"/>
+          <w:szCs w:val="18"/>
+        </w:rPr>
+        <w:t>ALTER TABLE</w:t>
+      </w:r>
+    </w:p>
+    <w:p>
+      <w:pPr>
+        <w:rPr>
+          <w:sz w:val="18"/>
+          <w:szCs w:val="18"/>
+        </w:rPr>
+      </w:pPr>
+      <w:r>
+        <w:rPr>
+          <w:sz w:val="18"/>
+          <w:szCs w:val="18"/>
+        </w:rPr>
+        <w:t>my_todolist_api_database=# ALTER TABLE tasks</w:t>
+      </w:r>
+    </w:p>
+    <w:p>
+      <w:pPr>
+        <w:rPr>
+          <w:sz w:val="18"/>
+          <w:szCs w:val="18"/>
+        </w:rPr>
+      </w:pPr>
+      <w:r>
+        <w:rPr>
+          <w:sz w:val="18"/>
+          <w:szCs w:val="18"/>
+        </w:rPr>
+        <w:t>my_todolist_api_database-# DROP COLUMN description;</w:t>
+      </w:r>
+    </w:p>
+    <w:p>
+      <w:pPr>
+        <w:rPr>
+          <w:sz w:val="18"/>
+          <w:szCs w:val="18"/>
+        </w:rPr>
+      </w:pPr>
+      <w:r>
+        <w:rPr>
+          <w:sz w:val="18"/>
+          <w:szCs w:val="18"/>
+        </w:rPr>
+        <w:t>ALTER TABLE</w:t>
+      </w:r>
+    </w:p>
+    <w:p>
+      <w:pPr>
+        <w:rPr>
+          <w:sz w:val="18"/>
+          <w:szCs w:val="18"/>
+        </w:rPr>
+      </w:pPr>
+      <w:r>
+        <w:rPr>
+          <w:sz w:val="18"/>
+          <w:szCs w:val="18"/>
+        </w:rPr>
+        <w:t>my_todolist_api_database=# ALTER TABLE tasks</w:t>
+      </w:r>
+    </w:p>
+    <w:p>
+      <w:pPr>
+        <w:rPr>
+          <w:sz w:val="18"/>
+          <w:szCs w:val="18"/>
+        </w:rPr>
+      </w:pPr>
+      <w:r>
+        <w:rPr>
+          <w:sz w:val="18"/>
+          <w:szCs w:val="18"/>
+        </w:rPr>
+        <w:t>my_todolist_api_database-# ADD COLUMN name VARCHAR(255) NOT NULL;</w:t>
+      </w:r>
+    </w:p>
+    <w:p>
+      <w:pPr>
+        <w:rPr>
+          <w:sz w:val="18"/>
+          <w:szCs w:val="18"/>
+        </w:rPr>
+      </w:pPr>
+      <w:r>
+        <w:rPr>
+          <w:sz w:val="18"/>
+          <w:szCs w:val="18"/>
+        </w:rPr>
+        <w:t>ALTER TABLE</w:t>
+      </w:r>
+    </w:p>
+    <w:p/>
+    <w:p>
+      <w:pPr>
+        <w:rPr>
+          <w:b/>
+          <w:bCs/>
+        </w:rPr>
+      </w:pPr>
+      <w:r>
+        <w:rPr>
+          <w:b/>
+          <w:bCs/>
+        </w:rPr>
+        <w:t>View Table within Database</w:t>
+      </w:r>
+    </w:p>
+    <w:p>
+      <w:pPr>
+        <w:rPr>
+          <w:sz w:val="18"/>
+          <w:szCs w:val="18"/>
+        </w:rPr>
+      </w:pPr>
+      <w:r>
+        <w:rPr>
+          <w:sz w:val="18"/>
+          <w:szCs w:val="18"/>
+        </w:rPr>
+        <w:t>my_todolist_api_database=# \dt</w:t>
+      </w:r>
+    </w:p>
+    <w:p>
+      <w:pPr>
+        <w:rPr>
+          <w:sz w:val="18"/>
+          <w:szCs w:val="18"/>
+        </w:rPr>
+      </w:pPr>
+      <w:r>
+        <w:rPr>
+          <w:sz w:val="18"/>
+          <w:szCs w:val="18"/>
+        </w:rPr>
+        <w:t xml:space="preserve">         List of relations</w:t>
+      </w:r>
+    </w:p>
+    <w:p>
+      <w:pPr>
+        <w:rPr>
+          <w:sz w:val="18"/>
+          <w:szCs w:val="18"/>
+        </w:rPr>
+      </w:pPr>
+      <w:r>
+        <w:rPr>
+          <w:sz w:val="18"/>
+          <w:szCs w:val="18"/>
+        </w:rPr>
+        <w:t xml:space="preserve"> Schema | Name  | Type  |  Owner</w:t>
+      </w:r>
+    </w:p>
+    <w:p>
+      <w:pPr>
+        <w:rPr>
+          <w:sz w:val="18"/>
+          <w:szCs w:val="18"/>
+        </w:rPr>
+      </w:pPr>
+      <w:r>
+        <w:rPr>
+          <w:sz w:val="18"/>
+          <w:szCs w:val="18"/>
+        </w:rPr>
+        <w:t>--------+-------+-------+----------</w:t>
+      </w:r>
+    </w:p>
+    <w:p>
+      <w:pPr>
+        <w:rPr>
+          <w:sz w:val="18"/>
+          <w:szCs w:val="18"/>
+        </w:rPr>
+      </w:pPr>
+      <w:r>
+        <w:rPr>
+          <w:sz w:val="18"/>
+          <w:szCs w:val="18"/>
+        </w:rPr>
+        <w:t xml:space="preserve"> public | tasks | table | postgres</w:t>
+      </w:r>
+    </w:p>
+    <w:p>
+      <w:pPr>
+        <w:rPr>
+          <w:sz w:val="18"/>
+          <w:szCs w:val="18"/>
+        </w:rPr>
+      </w:pPr>
+      <w:r>
+        <w:rPr>
+          <w:sz w:val="18"/>
+          <w:szCs w:val="18"/>
+        </w:rPr>
+        <w:t>(1 row)</w:t>
+      </w:r>
+    </w:p>
+    <w:p>
+      <w:pPr>
+        <w:rPr>
+          <w:sz w:val="18"/>
+          <w:szCs w:val="18"/>
+        </w:rPr>
+      </w:pPr>
+    </w:p>
+    <w:p>
+      <w:pPr>
+        <w:rPr>
+          <w:b/>
+          <w:bCs/>
+        </w:rPr>
+      </w:pPr>
+      <w:r>
+        <w:rPr>
+          <w:b/>
+          <w:bCs/>
+        </w:rPr>
+        <w:t>View Tasks</w:t>
+      </w:r>
+      <w:r>
+        <w:rPr>
+          <w:b/>
+          <w:bCs/>
+        </w:rPr>
+        <w:t xml:space="preserve"> table format within Database</w:t>
+      </w:r>
+    </w:p>
+    <w:p>
+      <w:pPr>
+        <w:rPr>
+          <w:sz w:val="18"/>
+          <w:szCs w:val="18"/>
+        </w:rPr>
+      </w:pPr>
+      <w:r>
+        <w:rPr>
+          <w:sz w:val="18"/>
+          <w:szCs w:val="18"/>
+        </w:rPr>
+        <w:t>my_todolist_api_database=# \d tasks</w:t>
+      </w:r>
+    </w:p>
+    <w:p>
+      <w:pPr>
+        <w:rPr>
+          <w:sz w:val="18"/>
+          <w:szCs w:val="18"/>
+        </w:rPr>
+      </w:pPr>
+      <w:r>
+        <w:rPr>
+          <w:sz w:val="18"/>
+          <w:szCs w:val="18"/>
+        </w:rPr>
+        <w:t xml:space="preserve">                                      Table "public.tasks"</w:t>
+      </w:r>
+    </w:p>
+    <w:p>
+      <w:pPr>
+        <w:rPr>
+          <w:sz w:val="18"/>
+          <w:szCs w:val="18"/>
+        </w:rPr>
+      </w:pPr>
+      <w:r>
+        <w:rPr>
+          <w:sz w:val="18"/>
+          <w:szCs w:val="18"/>
+        </w:rPr>
+        <w:t xml:space="preserve">   Column    |          Type          | Collation | Nullable |              Default</w:t>
+      </w:r>
+    </w:p>
+    <w:p>
+      <w:pPr>
+        <w:rPr>
+          <w:sz w:val="18"/>
+          <w:szCs w:val="18"/>
+        </w:rPr>
+      </w:pPr>
+      <w:r>
+        <w:rPr>
+          <w:sz w:val="18"/>
+          <w:szCs w:val="18"/>
+        </w:rPr>
+        <w:t>-------------+------------------------+-----------+----------+-----------------------------------</w:t>
+      </w:r>
+    </w:p>
+    <w:p>
+      <w:pPr>
+        <w:rPr>
+          <w:sz w:val="18"/>
+          <w:szCs w:val="18"/>
+        </w:rPr>
+      </w:pPr>
+      <w:r>
+        <w:rPr>
+          <w:sz w:val="18"/>
+          <w:szCs w:val="18"/>
+        </w:rPr>
         <w:lastRenderedPageBreak/>
-        <w:t>my_todolist_api_database(# description TEXT,</w:t>
-      </w:r>
-    </w:p>
-    <w:p>
-      <w:pPr>
-        <w:rPr>
-          <w:sz w:val="18"/>
-          <w:szCs w:val="18"/>
-        </w:rPr>
-      </w:pPr>
-      <w:r>
-        <w:rPr>
-          <w:sz w:val="18"/>
-          <w:szCs w:val="18"/>
-        </w:rPr>
-        <w:t>my_todolist_api_database(# completed BOOLEAN DEFAULT FALSE</w:t>
-      </w:r>
-    </w:p>
-    <w:p>
-      <w:pPr>
-        <w:rPr>
-          <w:sz w:val="18"/>
-          <w:szCs w:val="18"/>
-        </w:rPr>
-      </w:pPr>
-      <w:r>
-        <w:rPr>
-          <w:sz w:val="18"/>
-          <w:szCs w:val="18"/>
-        </w:rPr>
-        <w:t>my_todolist_api_database(# );</w:t>
-      </w:r>
-    </w:p>
-    <w:p>
-      <w:pPr>
-        <w:rPr>
-          <w:sz w:val="18"/>
-          <w:szCs w:val="18"/>
-        </w:rPr>
-      </w:pPr>
-      <w:r>
-        <w:rPr>
-          <w:sz w:val="18"/>
-          <w:szCs w:val="18"/>
-        </w:rPr>
-        <w:t>CREATE TABLE</w:t>
+        <w:t xml:space="preserve"> id          | integer                |           | not null | nextval('tasks_id_seq'::regclass)</w:t>
+      </w:r>
+    </w:p>
+    <w:p>
+      <w:pPr>
+        <w:rPr>
+          <w:sz w:val="18"/>
+          <w:szCs w:val="18"/>
+        </w:rPr>
+      </w:pPr>
+      <w:r>
+        <w:rPr>
+          <w:sz w:val="18"/>
+          <w:szCs w:val="18"/>
+        </w:rPr>
+        <w:t xml:space="preserve"> title       | character varying(255) |           | not null |</w:t>
+      </w:r>
+    </w:p>
+    <w:p>
+      <w:pPr>
+        <w:rPr>
+          <w:sz w:val="18"/>
+          <w:szCs w:val="18"/>
+        </w:rPr>
+      </w:pPr>
+      <w:r>
+        <w:rPr>
+          <w:sz w:val="18"/>
+          <w:szCs w:val="18"/>
+        </w:rPr>
+        <w:t xml:space="preserve"> description | text                   |           |          |</w:t>
+      </w:r>
+    </w:p>
+    <w:p>
+      <w:pPr>
+        <w:rPr>
+          <w:sz w:val="18"/>
+          <w:szCs w:val="18"/>
+        </w:rPr>
+      </w:pPr>
+      <w:r>
+        <w:rPr>
+          <w:sz w:val="18"/>
+          <w:szCs w:val="18"/>
+        </w:rPr>
+        <w:t xml:space="preserve"> completed   | boolean                |           |          | false</w:t>
+      </w:r>
+    </w:p>
+    <w:p>
+      <w:pPr>
+        <w:rPr>
+          <w:sz w:val="18"/>
+          <w:szCs w:val="18"/>
+        </w:rPr>
+      </w:pPr>
+      <w:r>
+        <w:rPr>
+          <w:sz w:val="18"/>
+          <w:szCs w:val="18"/>
+        </w:rPr>
+        <w:t>Indexes:</w:t>
+      </w:r>
+    </w:p>
+    <w:p>
+      <w:pPr>
+        <w:rPr>
+          <w:sz w:val="18"/>
+          <w:szCs w:val="18"/>
+        </w:rPr>
+      </w:pPr>
+      <w:r>
+        <w:rPr>
+          <w:sz w:val="18"/>
+          <w:szCs w:val="18"/>
+        </w:rPr>
+        <w:t xml:space="preserve">    "tasks_pkey" PRIMARY KEY, btree (id)</w:t>
       </w:r>
     </w:p>
     <w:p/>
@@ -462,142 +908,22 @@
           <w:b/>
           <w:bCs/>
         </w:rPr>
-        <w:t>Change Columns within Table</w:t>
-      </w:r>
-    </w:p>
-    <w:p>
-      <w:pPr>
-        <w:rPr>
-          <w:sz w:val="18"/>
-          <w:szCs w:val="18"/>
-        </w:rPr>
-      </w:pPr>
-      <w:r>
-        <w:rPr>
-          <w:sz w:val="18"/>
-          <w:szCs w:val="18"/>
-        </w:rPr>
-        <w:t>my_todolist_api_database=# ALTER TABLE tasks</w:t>
-      </w:r>
-    </w:p>
-    <w:p>
-      <w:pPr>
-        <w:rPr>
-          <w:sz w:val="18"/>
-          <w:szCs w:val="18"/>
-        </w:rPr>
-      </w:pPr>
-      <w:r>
-        <w:rPr>
-          <w:sz w:val="18"/>
-          <w:szCs w:val="18"/>
-        </w:rPr>
-        <w:t>my_todolist_api_database-# DROP COLUMN title;</w:t>
-      </w:r>
-    </w:p>
-    <w:p>
-      <w:pPr>
-        <w:rPr>
-          <w:sz w:val="18"/>
-          <w:szCs w:val="18"/>
-        </w:rPr>
-      </w:pPr>
-      <w:r>
-        <w:rPr>
-          <w:sz w:val="18"/>
-          <w:szCs w:val="18"/>
-        </w:rPr>
-        <w:t>ALTER TABLE</w:t>
-      </w:r>
-    </w:p>
-    <w:p>
-      <w:pPr>
-        <w:rPr>
-          <w:sz w:val="18"/>
-          <w:szCs w:val="18"/>
-        </w:rPr>
-      </w:pPr>
-      <w:r>
-        <w:rPr>
-          <w:sz w:val="18"/>
-          <w:szCs w:val="18"/>
-        </w:rPr>
-        <w:t>my_todolist_api_database=# ALTER TABLE tasks</w:t>
-      </w:r>
-    </w:p>
-    <w:p>
-      <w:pPr>
-        <w:rPr>
-          <w:sz w:val="18"/>
-          <w:szCs w:val="18"/>
-        </w:rPr>
-      </w:pPr>
-      <w:r>
-        <w:rPr>
-          <w:sz w:val="18"/>
-          <w:szCs w:val="18"/>
-        </w:rPr>
-        <w:t>my_todolist_api_database-# DROP COLUMN description;</w:t>
-      </w:r>
-    </w:p>
-    <w:p>
-      <w:pPr>
-        <w:rPr>
-          <w:sz w:val="18"/>
-          <w:szCs w:val="18"/>
-        </w:rPr>
-      </w:pPr>
-      <w:r>
-        <w:rPr>
-          <w:sz w:val="18"/>
-          <w:szCs w:val="18"/>
-        </w:rPr>
-        <w:t>ALTER TABLE</w:t>
-      </w:r>
-    </w:p>
-    <w:p>
-      <w:pPr>
-        <w:rPr>
-          <w:sz w:val="18"/>
-          <w:szCs w:val="18"/>
-        </w:rPr>
-      </w:pPr>
-      <w:r>
-        <w:rPr>
-          <w:sz w:val="18"/>
-          <w:szCs w:val="18"/>
-        </w:rPr>
-        <w:t>my_todolist_api_database=# ALTER TABLE tasks</w:t>
-      </w:r>
-    </w:p>
-    <w:p>
-      <w:pPr>
-        <w:rPr>
-          <w:sz w:val="18"/>
-          <w:szCs w:val="18"/>
-        </w:rPr>
-      </w:pPr>
-      <w:r>
-        <w:rPr>
-          <w:sz w:val="18"/>
-          <w:szCs w:val="18"/>
-        </w:rPr>
-        <w:t>my_todolist_api_database-# ADD COLUMN name VARCHAR(255) NOT NULL;</w:t>
-      </w:r>
-    </w:p>
-    <w:p>
-      <w:pPr>
-        <w:rPr>
-          <w:sz w:val="18"/>
-          <w:szCs w:val="18"/>
-        </w:rPr>
-      </w:pPr>
-      <w:r>
-        <w:rPr>
-          <w:sz w:val="18"/>
-          <w:szCs w:val="18"/>
-        </w:rPr>
-        <w:t>ALTER TABLE</w:t>
+        <w:t>View Tasks in the Table using a Query</w:t>
+      </w:r>
+    </w:p>
+    <w:p>
+      <w:pPr>
+        <w:rPr>
+          <w:sz w:val="18"/>
+          <w:szCs w:val="18"/>
+        </w:rPr>
+      </w:pPr>
+      <w:r>
+        <w:rPr>
+          <w:sz w:val="18"/>
+          <w:szCs w:val="18"/>
+        </w:rPr>
+        <w:t>SELECT * FROM tasks;</w:t>
       </w:r>
     </w:p>
     <w:p/>
@@ -613,202 +939,299 @@
           <w:b/>
           <w:bCs/>
         </w:rPr>
-        <w:t>View Table within Database</w:t>
-      </w:r>
-    </w:p>
-    <w:p>
-      <w:pPr>
-        <w:rPr>
-          <w:sz w:val="18"/>
-          <w:szCs w:val="18"/>
-        </w:rPr>
-      </w:pPr>
-      <w:r>
-        <w:rPr>
-          <w:sz w:val="18"/>
-          <w:szCs w:val="18"/>
-        </w:rPr>
-        <w:t>my_todolist_api_database=# \dt</w:t>
-      </w:r>
-    </w:p>
-    <w:p>
-      <w:pPr>
-        <w:rPr>
-          <w:sz w:val="18"/>
-          <w:szCs w:val="18"/>
-        </w:rPr>
-      </w:pPr>
-      <w:r>
-        <w:rPr>
-          <w:sz w:val="18"/>
-          <w:szCs w:val="18"/>
-        </w:rPr>
-        <w:t xml:space="preserve">         List of relations</w:t>
-      </w:r>
-    </w:p>
-    <w:p>
-      <w:pPr>
-        <w:rPr>
-          <w:sz w:val="18"/>
-          <w:szCs w:val="18"/>
-        </w:rPr>
-      </w:pPr>
-      <w:r>
-        <w:rPr>
-          <w:sz w:val="18"/>
-          <w:szCs w:val="18"/>
-        </w:rPr>
-        <w:t xml:space="preserve"> Schema | Name  | Type  |  Owner</w:t>
-      </w:r>
-    </w:p>
-    <w:p>
-      <w:pPr>
-        <w:rPr>
-          <w:sz w:val="18"/>
-          <w:szCs w:val="18"/>
-        </w:rPr>
-      </w:pPr>
-      <w:r>
-        <w:rPr>
-          <w:sz w:val="18"/>
-          <w:szCs w:val="18"/>
-        </w:rPr>
-        <w:t>--------+-------+-------+----------</w:t>
-      </w:r>
-    </w:p>
-    <w:p>
-      <w:pPr>
-        <w:rPr>
-          <w:sz w:val="18"/>
-          <w:szCs w:val="18"/>
-        </w:rPr>
-      </w:pPr>
-      <w:r>
-        <w:rPr>
-          <w:sz w:val="18"/>
-          <w:szCs w:val="18"/>
-        </w:rPr>
-        <w:t xml:space="preserve"> public | tasks | table | postgres</w:t>
-      </w:r>
-    </w:p>
-    <w:p>
-      <w:pPr>
-        <w:rPr>
-          <w:sz w:val="18"/>
-          <w:szCs w:val="18"/>
-        </w:rPr>
-      </w:pPr>
-      <w:r>
-        <w:rPr>
-          <w:sz w:val="18"/>
-          <w:szCs w:val="18"/>
-        </w:rPr>
-        <w:t>(1 row)</w:t>
-      </w:r>
-    </w:p>
-    <w:p>
-      <w:pPr>
-        <w:rPr>
-          <w:sz w:val="18"/>
-          <w:szCs w:val="18"/>
-        </w:rPr>
-      </w:pPr>
-    </w:p>
-    <w:p>
-      <w:pPr>
-        <w:rPr>
-          <w:b/>
-          <w:bCs/>
-        </w:rPr>
-      </w:pPr>
-      <w:r>
-        <w:rPr>
-          <w:b/>
-          <w:bCs/>
-        </w:rPr>
-        <w:t>View Tasks</w:t>
-      </w:r>
-      <w:r>
-        <w:rPr>
-          <w:b/>
-          <w:bCs/>
-        </w:rPr>
-        <w:t xml:space="preserve"> table format within Database</w:t>
-      </w:r>
-    </w:p>
-    <w:p>
-      <w:pPr>
-        <w:rPr>
-          <w:sz w:val="18"/>
-          <w:szCs w:val="18"/>
-        </w:rPr>
-      </w:pPr>
-      <w:r>
-        <w:rPr>
-          <w:sz w:val="18"/>
-          <w:szCs w:val="18"/>
-        </w:rPr>
-        <w:t>my_todolist_api_database=# \d tasks</w:t>
-      </w:r>
-    </w:p>
-    <w:p>
-      <w:pPr>
-        <w:rPr>
-          <w:sz w:val="18"/>
-          <w:szCs w:val="18"/>
-        </w:rPr>
-      </w:pPr>
-      <w:r>
-        <w:rPr>
-          <w:sz w:val="18"/>
-          <w:szCs w:val="18"/>
-        </w:rPr>
-        <w:t xml:space="preserve">                                      Table "public.tasks"</w:t>
-      </w:r>
-    </w:p>
-    <w:p>
-      <w:pPr>
-        <w:rPr>
-          <w:sz w:val="18"/>
-          <w:szCs w:val="18"/>
-        </w:rPr>
-      </w:pPr>
-      <w:r>
-        <w:rPr>
-          <w:sz w:val="18"/>
-          <w:szCs w:val="18"/>
-        </w:rPr>
-        <w:t xml:space="preserve">   Column    |          Type          | Collation | Nullable |              Default</w:t>
-      </w:r>
-    </w:p>
-    <w:p>
-      <w:pPr>
-        <w:rPr>
-          <w:sz w:val="18"/>
-          <w:szCs w:val="18"/>
-        </w:rPr>
-      </w:pPr>
-      <w:r>
-        <w:rPr>
-          <w:sz w:val="18"/>
-          <w:szCs w:val="18"/>
-        </w:rPr>
-        <w:t>-------------+------------------------+-----------+----------+-----------------------------------</w:t>
-      </w:r>
-    </w:p>
-    <w:p>
-      <w:pPr>
-        <w:rPr>
-          <w:sz w:val="18"/>
-          <w:szCs w:val="18"/>
-        </w:rPr>
-      </w:pPr>
-      <w:r>
-        <w:rPr>
-          <w:sz w:val="18"/>
-          <w:szCs w:val="18"/>
-        </w:rPr>
-        <w:t xml:space="preserve"> id          | integer                |           | not null | nextval('tasks_id_seq'::regclass)</w:t>
+        <w:t>Delete all Tasks from Table using a Query</w:t>
+      </w:r>
+    </w:p>
+    <w:p>
+      <w:pPr>
+        <w:rPr>
+          <w:sz w:val="18"/>
+          <w:szCs w:val="18"/>
+        </w:rPr>
+      </w:pPr>
+      <w:r>
+        <w:rPr>
+          <w:sz w:val="18"/>
+          <w:szCs w:val="18"/>
+        </w:rPr>
+        <w:t>DELETE FROM tasks;</w:t>
+      </w:r>
+    </w:p>
+    <w:p>
+      <w:pPr>
+        <w:rPr>
+          <w:sz w:val="18"/>
+          <w:szCs w:val="18"/>
+        </w:rPr>
+      </w:pPr>
+    </w:p>
+    <w:p>
+      <w:pPr>
+        <w:rPr>
+          <w:b/>
+          <w:bCs/>
+        </w:rPr>
+      </w:pPr>
+      <w:r>
+        <w:rPr>
+          <w:b/>
+          <w:bCs/>
+        </w:rPr>
+        <w:t>Create a Function to reset task ID if no tasks are present in table</w:t>
+      </w:r>
+    </w:p>
+    <w:p>
+      <w:pPr>
+        <w:rPr>
+          <w:sz w:val="18"/>
+          <w:szCs w:val="18"/>
+        </w:rPr>
+      </w:pPr>
+      <w:r>
+        <w:rPr>
+          <w:sz w:val="18"/>
+          <w:szCs w:val="18"/>
+        </w:rPr>
+        <w:t>CREATE OR REPLACE FUNCTION reset_task_id()</w:t>
+      </w:r>
+    </w:p>
+    <w:p>
+      <w:pPr>
+        <w:rPr>
+          <w:sz w:val="18"/>
+          <w:szCs w:val="18"/>
+        </w:rPr>
+      </w:pPr>
+      <w:r>
+        <w:rPr>
+          <w:sz w:val="18"/>
+          <w:szCs w:val="18"/>
+        </w:rPr>
+        <w:t>RETURNS TRIGGER AS $$</w:t>
+      </w:r>
+    </w:p>
+    <w:p>
+      <w:pPr>
+        <w:rPr>
+          <w:sz w:val="18"/>
+          <w:szCs w:val="18"/>
+        </w:rPr>
+      </w:pPr>
+      <w:r>
+        <w:rPr>
+          <w:sz w:val="18"/>
+          <w:szCs w:val="18"/>
+        </w:rPr>
+        <w:t>BEGIN</w:t>
+      </w:r>
+    </w:p>
+    <w:p>
+      <w:pPr>
+        <w:rPr>
+          <w:sz w:val="18"/>
+          <w:szCs w:val="18"/>
+        </w:rPr>
+      </w:pPr>
+      <w:r>
+        <w:rPr>
+          <w:sz w:val="18"/>
+          <w:szCs w:val="18"/>
+        </w:rPr>
+        <w:t xml:space="preserve">    -- Check if the tasks table is empty</w:t>
+      </w:r>
+    </w:p>
+    <w:p>
+      <w:pPr>
+        <w:rPr>
+          <w:sz w:val="18"/>
+          <w:szCs w:val="18"/>
+        </w:rPr>
+      </w:pPr>
+      <w:r>
+        <w:rPr>
+          <w:sz w:val="18"/>
+          <w:szCs w:val="18"/>
+        </w:rPr>
+        <w:t xml:space="preserve">    IF NOT EXISTS (SELECT 1 FROM tasks) THEN</w:t>
+      </w:r>
+    </w:p>
+    <w:p>
+      <w:pPr>
+        <w:rPr>
+          <w:sz w:val="18"/>
+          <w:szCs w:val="18"/>
+        </w:rPr>
+      </w:pPr>
+      <w:r>
+        <w:rPr>
+          <w:sz w:val="18"/>
+          <w:szCs w:val="18"/>
+        </w:rPr>
+        <w:t xml:space="preserve">        -- Reset the id sequence to 1</w:t>
+      </w:r>
+    </w:p>
+    <w:p>
+      <w:pPr>
+        <w:rPr>
+          <w:sz w:val="18"/>
+          <w:szCs w:val="18"/>
+        </w:rPr>
+      </w:pPr>
+      <w:r>
+        <w:rPr>
+          <w:sz w:val="18"/>
+          <w:szCs w:val="18"/>
+        </w:rPr>
+        <w:t xml:space="preserve">        PERFORM setval('tasks_id_seq', 1, false);</w:t>
+      </w:r>
+    </w:p>
+    <w:p>
+      <w:pPr>
+        <w:rPr>
+          <w:sz w:val="18"/>
+          <w:szCs w:val="18"/>
+        </w:rPr>
+      </w:pPr>
+      <w:r>
+        <w:rPr>
+          <w:sz w:val="18"/>
+          <w:szCs w:val="18"/>
+        </w:rPr>
+        <w:t xml:space="preserve">    END IF;</w:t>
+      </w:r>
+    </w:p>
+    <w:p>
+      <w:pPr>
+        <w:rPr>
+          <w:sz w:val="18"/>
+          <w:szCs w:val="18"/>
+        </w:rPr>
+      </w:pPr>
+      <w:r>
+        <w:rPr>
+          <w:sz w:val="18"/>
+          <w:szCs w:val="18"/>
+        </w:rPr>
+        <w:t xml:space="preserve">    RETURN NULL;</w:t>
+      </w:r>
+    </w:p>
+    <w:p>
+      <w:pPr>
+        <w:rPr>
+          <w:sz w:val="18"/>
+          <w:szCs w:val="18"/>
+        </w:rPr>
+      </w:pPr>
+      <w:r>
+        <w:rPr>
+          <w:sz w:val="18"/>
+          <w:szCs w:val="18"/>
+        </w:rPr>
+        <w:t>END;</w:t>
+      </w:r>
+    </w:p>
+    <w:p>
+      <w:pPr>
+        <w:rPr>
+          <w:sz w:val="18"/>
+          <w:szCs w:val="18"/>
+        </w:rPr>
+      </w:pPr>
+      <w:r>
+        <w:rPr>
+          <w:sz w:val="18"/>
+          <w:szCs w:val="18"/>
+        </w:rPr>
+        <w:t>$$ LANGUAGE plpgsql;</w:t>
+      </w:r>
+    </w:p>
+    <w:p>
+      <w:pPr>
+        <w:rPr>
+          <w:sz w:val="18"/>
+          <w:szCs w:val="18"/>
+        </w:rPr>
+      </w:pPr>
+    </w:p>
+    <w:p>
+      <w:pPr>
+        <w:rPr>
+          <w:b/>
+          <w:bCs/>
+        </w:rPr>
+      </w:pPr>
+      <w:r>
+        <w:rPr>
+          <w:b/>
+          <w:bCs/>
+        </w:rPr>
+        <w:t xml:space="preserve">Create a </w:t>
+      </w:r>
+      <w:r>
+        <w:rPr>
+          <w:b/>
+          <w:bCs/>
+        </w:rPr>
+        <w:t>Trigger</w:t>
+      </w:r>
+      <w:r>
+        <w:rPr>
+          <w:b/>
+          <w:bCs/>
+        </w:rPr>
+        <w:t xml:space="preserve"> to </w:t>
+      </w:r>
+      <w:r>
+        <w:rPr>
+          <w:b/>
+          <w:bCs/>
+        </w:rPr>
+        <w:t>execute ID reset function</w:t>
+      </w:r>
+    </w:p>
+    <w:p>
+      <w:pPr>
+        <w:rPr>
+          <w:sz w:val="18"/>
+          <w:szCs w:val="18"/>
+        </w:rPr>
+      </w:pPr>
+      <w:r>
+        <w:rPr>
+          <w:sz w:val="18"/>
+          <w:szCs w:val="18"/>
+        </w:rPr>
+        <w:t>CREATE TRIGGER trigger_reset_task_id</w:t>
+      </w:r>
+    </w:p>
+    <w:p>
+      <w:pPr>
+        <w:rPr>
+          <w:sz w:val="18"/>
+          <w:szCs w:val="18"/>
+        </w:rPr>
+      </w:pPr>
+      <w:r>
+        <w:rPr>
+          <w:sz w:val="18"/>
+          <w:szCs w:val="18"/>
+        </w:rPr>
+        <w:t>AFTER DELETE ON tasks</w:t>
+      </w:r>
+    </w:p>
+    <w:p>
+      <w:pPr>
+        <w:rPr>
+          <w:sz w:val="18"/>
+          <w:szCs w:val="18"/>
+        </w:rPr>
+      </w:pPr>
+      <w:r>
+        <w:rPr>
+          <w:sz w:val="18"/>
+          <w:szCs w:val="18"/>
+        </w:rPr>
+        <w:t>FOR EACH STATEMENT</w:t>
       </w:r>
     </w:p>
     <w:p>
@@ -824,420 +1247,6 @@
           <w:szCs w:val="18"/>
         </w:rPr>
         <w:lastRenderedPageBreak/>
-        <w:t xml:space="preserve"> title       | character varying(255) |           | not null |</w:t>
-      </w:r>
-    </w:p>
-    <w:p>
-      <w:pPr>
-        <w:rPr>
-          <w:sz w:val="18"/>
-          <w:szCs w:val="18"/>
-        </w:rPr>
-      </w:pPr>
-      <w:r>
-        <w:rPr>
-          <w:sz w:val="18"/>
-          <w:szCs w:val="18"/>
-        </w:rPr>
-        <w:t xml:space="preserve"> description | text                   |           |          |</w:t>
-      </w:r>
-    </w:p>
-    <w:p>
-      <w:pPr>
-        <w:rPr>
-          <w:sz w:val="18"/>
-          <w:szCs w:val="18"/>
-        </w:rPr>
-      </w:pPr>
-      <w:r>
-        <w:rPr>
-          <w:sz w:val="18"/>
-          <w:szCs w:val="18"/>
-        </w:rPr>
-        <w:t xml:space="preserve"> completed   | boolean                |           |          | false</w:t>
-      </w:r>
-    </w:p>
-    <w:p>
-      <w:pPr>
-        <w:rPr>
-          <w:sz w:val="18"/>
-          <w:szCs w:val="18"/>
-        </w:rPr>
-      </w:pPr>
-      <w:r>
-        <w:rPr>
-          <w:sz w:val="18"/>
-          <w:szCs w:val="18"/>
-        </w:rPr>
-        <w:t>Indexes:</w:t>
-      </w:r>
-    </w:p>
-    <w:p>
-      <w:pPr>
-        <w:rPr>
-          <w:sz w:val="18"/>
-          <w:szCs w:val="18"/>
-        </w:rPr>
-      </w:pPr>
-      <w:r>
-        <w:rPr>
-          <w:sz w:val="18"/>
-          <w:szCs w:val="18"/>
-        </w:rPr>
-        <w:t xml:space="preserve">    "tasks_pkey" PRIMARY KEY, btree (id)</w:t>
-      </w:r>
-    </w:p>
-    <w:p/>
-    <w:p>
-      <w:pPr>
-        <w:rPr>
-          <w:b/>
-          <w:bCs/>
-        </w:rPr>
-      </w:pPr>
-      <w:r>
-        <w:rPr>
-          <w:b/>
-          <w:bCs/>
-        </w:rPr>
-        <w:t>View Tasks in the Table using a Query</w:t>
-      </w:r>
-    </w:p>
-    <w:p>
-      <w:pPr>
-        <w:rPr>
-          <w:sz w:val="18"/>
-          <w:szCs w:val="18"/>
-        </w:rPr>
-      </w:pPr>
-      <w:r>
-        <w:rPr>
-          <w:sz w:val="18"/>
-          <w:szCs w:val="18"/>
-        </w:rPr>
-        <w:t>SELECT * FROM tasks;</w:t>
-      </w:r>
-    </w:p>
-    <w:p/>
-    <w:p>
-      <w:pPr>
-        <w:rPr>
-          <w:b/>
-          <w:bCs/>
-        </w:rPr>
-      </w:pPr>
-      <w:r>
-        <w:rPr>
-          <w:b/>
-          <w:bCs/>
-        </w:rPr>
-        <w:t>Delete all Tasks from Table using a Query</w:t>
-      </w:r>
-    </w:p>
-    <w:p>
-      <w:pPr>
-        <w:rPr>
-          <w:sz w:val="18"/>
-          <w:szCs w:val="18"/>
-        </w:rPr>
-      </w:pPr>
-      <w:r>
-        <w:rPr>
-          <w:sz w:val="18"/>
-          <w:szCs w:val="18"/>
-        </w:rPr>
-        <w:t>DELETE FROM tasks;</w:t>
-      </w:r>
-    </w:p>
-    <w:p>
-      <w:pPr>
-        <w:rPr>
-          <w:sz w:val="18"/>
-          <w:szCs w:val="18"/>
-        </w:rPr>
-      </w:pPr>
-    </w:p>
-    <w:p>
-      <w:pPr>
-        <w:rPr>
-          <w:b/>
-          <w:bCs/>
-        </w:rPr>
-      </w:pPr>
-      <w:r>
-        <w:rPr>
-          <w:b/>
-          <w:bCs/>
-        </w:rPr>
-        <w:t>Create a Function to reset task ID if no tasks are present in table</w:t>
-      </w:r>
-    </w:p>
-    <w:p>
-      <w:pPr>
-        <w:rPr>
-          <w:sz w:val="18"/>
-          <w:szCs w:val="18"/>
-        </w:rPr>
-      </w:pPr>
-      <w:r>
-        <w:rPr>
-          <w:sz w:val="18"/>
-          <w:szCs w:val="18"/>
-        </w:rPr>
-        <w:t>CREATE OR REPLACE FUNCTION reset_task_id()</w:t>
-      </w:r>
-    </w:p>
-    <w:p>
-      <w:pPr>
-        <w:rPr>
-          <w:sz w:val="18"/>
-          <w:szCs w:val="18"/>
-        </w:rPr>
-      </w:pPr>
-      <w:r>
-        <w:rPr>
-          <w:sz w:val="18"/>
-          <w:szCs w:val="18"/>
-        </w:rPr>
-        <w:t>RETURNS TRIGGER AS $$</w:t>
-      </w:r>
-    </w:p>
-    <w:p>
-      <w:pPr>
-        <w:rPr>
-          <w:sz w:val="18"/>
-          <w:szCs w:val="18"/>
-        </w:rPr>
-      </w:pPr>
-      <w:r>
-        <w:rPr>
-          <w:sz w:val="18"/>
-          <w:szCs w:val="18"/>
-        </w:rPr>
-        <w:t>BEGIN</w:t>
-      </w:r>
-    </w:p>
-    <w:p>
-      <w:pPr>
-        <w:rPr>
-          <w:sz w:val="18"/>
-          <w:szCs w:val="18"/>
-        </w:rPr>
-      </w:pPr>
-      <w:r>
-        <w:rPr>
-          <w:sz w:val="18"/>
-          <w:szCs w:val="18"/>
-        </w:rPr>
-        <w:t xml:space="preserve">    -- Check if the tasks table is empty</w:t>
-      </w:r>
-    </w:p>
-    <w:p>
-      <w:pPr>
-        <w:rPr>
-          <w:sz w:val="18"/>
-          <w:szCs w:val="18"/>
-        </w:rPr>
-      </w:pPr>
-      <w:r>
-        <w:rPr>
-          <w:sz w:val="18"/>
-          <w:szCs w:val="18"/>
-        </w:rPr>
-        <w:t xml:space="preserve">    IF NOT EXISTS (SELECT 1 FROM tasks) THEN</w:t>
-      </w:r>
-    </w:p>
-    <w:p>
-      <w:pPr>
-        <w:rPr>
-          <w:sz w:val="18"/>
-          <w:szCs w:val="18"/>
-        </w:rPr>
-      </w:pPr>
-      <w:r>
-        <w:rPr>
-          <w:sz w:val="18"/>
-          <w:szCs w:val="18"/>
-        </w:rPr>
-        <w:t xml:space="preserve">        -- Reset the id sequence to 1</w:t>
-      </w:r>
-    </w:p>
-    <w:p>
-      <w:pPr>
-        <w:rPr>
-          <w:sz w:val="18"/>
-          <w:szCs w:val="18"/>
-        </w:rPr>
-      </w:pPr>
-      <w:r>
-        <w:rPr>
-          <w:sz w:val="18"/>
-          <w:szCs w:val="18"/>
-        </w:rPr>
-        <w:t xml:space="preserve">        PERFORM setval('tasks_id_seq', 1, false);</w:t>
-      </w:r>
-    </w:p>
-    <w:p>
-      <w:pPr>
-        <w:rPr>
-          <w:sz w:val="18"/>
-          <w:szCs w:val="18"/>
-        </w:rPr>
-      </w:pPr>
-      <w:r>
-        <w:rPr>
-          <w:sz w:val="18"/>
-          <w:szCs w:val="18"/>
-        </w:rPr>
-        <w:t xml:space="preserve">    END IF;</w:t>
-      </w:r>
-    </w:p>
-    <w:p>
-      <w:pPr>
-        <w:rPr>
-          <w:sz w:val="18"/>
-          <w:szCs w:val="18"/>
-        </w:rPr>
-      </w:pPr>
-      <w:r>
-        <w:rPr>
-          <w:sz w:val="18"/>
-          <w:szCs w:val="18"/>
-        </w:rPr>
-        <w:t xml:space="preserve">    RETURN NULL;</w:t>
-      </w:r>
-    </w:p>
-    <w:p>
-      <w:pPr>
-        <w:rPr>
-          <w:sz w:val="18"/>
-          <w:szCs w:val="18"/>
-        </w:rPr>
-      </w:pPr>
-      <w:r>
-        <w:rPr>
-          <w:sz w:val="18"/>
-          <w:szCs w:val="18"/>
-        </w:rPr>
-        <w:t>END;</w:t>
-      </w:r>
-    </w:p>
-    <w:p>
-      <w:pPr>
-        <w:rPr>
-          <w:sz w:val="18"/>
-          <w:szCs w:val="18"/>
-        </w:rPr>
-      </w:pPr>
-      <w:r>
-        <w:rPr>
-          <w:sz w:val="18"/>
-          <w:szCs w:val="18"/>
-        </w:rPr>
-        <w:t>$$ LANGUAGE plpgsql;</w:t>
-      </w:r>
-    </w:p>
-    <w:p>
-      <w:pPr>
-        <w:rPr>
-          <w:sz w:val="18"/>
-          <w:szCs w:val="18"/>
-        </w:rPr>
-      </w:pPr>
-    </w:p>
-    <w:p>
-      <w:pPr>
-        <w:rPr>
-          <w:b/>
-          <w:bCs/>
-        </w:rPr>
-      </w:pPr>
-      <w:r>
-        <w:rPr>
-          <w:b/>
-          <w:bCs/>
-        </w:rPr>
-        <w:t xml:space="preserve">Create a </w:t>
-      </w:r>
-      <w:r>
-        <w:rPr>
-          <w:b/>
-          <w:bCs/>
-        </w:rPr>
-        <w:t>Trigger</w:t>
-      </w:r>
-      <w:r>
-        <w:rPr>
-          <w:b/>
-          <w:bCs/>
-        </w:rPr>
-        <w:t xml:space="preserve"> to </w:t>
-      </w:r>
-      <w:r>
-        <w:rPr>
-          <w:b/>
-          <w:bCs/>
-        </w:rPr>
-        <w:t>execute ID reset function</w:t>
-      </w:r>
-    </w:p>
-    <w:p>
-      <w:pPr>
-        <w:rPr>
-          <w:sz w:val="18"/>
-          <w:szCs w:val="18"/>
-        </w:rPr>
-      </w:pPr>
-      <w:r>
-        <w:rPr>
-          <w:sz w:val="18"/>
-          <w:szCs w:val="18"/>
-        </w:rPr>
-        <w:t>CREATE TRIGGER trigger_reset_task_id</w:t>
-      </w:r>
-    </w:p>
-    <w:p>
-      <w:pPr>
-        <w:rPr>
-          <w:sz w:val="18"/>
-          <w:szCs w:val="18"/>
-        </w:rPr>
-      </w:pPr>
-      <w:r>
-        <w:rPr>
-          <w:sz w:val="18"/>
-          <w:szCs w:val="18"/>
-        </w:rPr>
-        <w:t>AFTER DELETE ON tasks</w:t>
-      </w:r>
-    </w:p>
-    <w:p>
-      <w:pPr>
-        <w:rPr>
-          <w:sz w:val="18"/>
-          <w:szCs w:val="18"/>
-        </w:rPr>
-      </w:pPr>
-      <w:r>
-        <w:rPr>
-          <w:sz w:val="18"/>
-          <w:szCs w:val="18"/>
-        </w:rPr>
-        <w:t>FOR EACH STATEMENT</w:t>
-      </w:r>
-    </w:p>
-    <w:p>
-      <w:pPr>
-        <w:rPr>
-          <w:sz w:val="18"/>
-          <w:szCs w:val="18"/>
-        </w:rPr>
-      </w:pPr>
-      <w:r>
-        <w:rPr>
-          <w:sz w:val="18"/>
-          <w:szCs w:val="18"/>
-        </w:rPr>
         <w:t>EXECUTE FUNCTION reset_task_id();</w:t>
       </w:r>
     </w:p>

</xml_diff>